<commit_message>
UCI test for DeepConvLSTM added
</commit_message>
<xml_diff>
--- a/rnn_compression_factorization/RNN_Compression_Developer_Guide_Ver1.docx
+++ b/rnn_compression_factorization/RNN_Compression_Developer_Guide_Ver1.docx
@@ -307,13 +307,15 @@
       </w:r>
       <w:r>
         <w:rPr>
-          <w:rFonts w:ascii="Meslo LG M DZ" w:hAnsi="Meslo LG M DZ" w:cs="Meslo LG M DZ" w:hint="eastAsia"/>
+          <w:lang w:eastAsia="ko-KR"/>
+          <w:rFonts w:ascii="Meslo LG M DZ" w:hAnsi="Meslo LG M DZ" w:cs="Meslo LG M DZ"/>
           <w:b/>
           <w:sz w:val="30"/>
           <w:szCs w:val="30"/>
           <w:shd w:val="pct15" w:color="auto" w:fill="FFFFFF"/>
-        </w:rPr>
-        <w:t>H</w:t>
+          <w:rtl w:val="off"/>
+        </w:rPr>
+        <w:t>Starlab RNN-compression</w:t>
       </w:r>
       <w:r>
         <w:rPr>
@@ -323,7 +325,7 @@
           <w:szCs w:val="30"/>
           <w:shd w:val="pct15" w:color="auto" w:fill="FFFFFF"/>
         </w:rPr>
-        <w:t xml:space="preserve">PC </w:t>
+        <w:t xml:space="preserve"> </w:t>
       </w:r>
       <w:r>
         <w:rPr>
@@ -3029,22 +3031,22 @@
     <w:lsdException w:name="index 7" w:semiHidden="1" w:unhideWhenUsed="1"/>
     <w:lsdException w:name="index 8" w:semiHidden="1" w:unhideWhenUsed="1"/>
     <w:lsdException w:name="index 9" w:semiHidden="1" w:unhideWhenUsed="1"/>
-    <w:lsdException w:name="toc 1" w:semiHidden="1" w:uiPriority="309" w:unhideWhenUsed="1"/>
-    <w:lsdException w:name="toc 2" w:semiHidden="1" w:uiPriority="309" w:unhideWhenUsed="1"/>
-    <w:lsdException w:name="toc 3" w:semiHidden="1" w:uiPriority="309" w:unhideWhenUsed="1"/>
-    <w:lsdException w:name="toc 4" w:semiHidden="1" w:uiPriority="309" w:unhideWhenUsed="1"/>
-    <w:lsdException w:name="toc 5" w:semiHidden="1" w:uiPriority="309" w:unhideWhenUsed="1"/>
-    <w:lsdException w:name="toc 6" w:semiHidden="1" w:uiPriority="309" w:unhideWhenUsed="1"/>
-    <w:lsdException w:name="toc 7" w:semiHidden="1" w:uiPriority="309" w:unhideWhenUsed="1"/>
-    <w:lsdException w:name="toc 8" w:semiHidden="1" w:uiPriority="309" w:unhideWhenUsed="1"/>
-    <w:lsdException w:name="toc 9" w:semiHidden="1" w:uiPriority="309" w:unhideWhenUsed="1"/>
+    <w:lsdException w:name="toc 1" w:semiHidden="1" w:uiPriority="777" w:unhideWhenUsed="1"/>
+    <w:lsdException w:name="toc 2" w:semiHidden="1" w:uiPriority="777" w:unhideWhenUsed="1"/>
+    <w:lsdException w:name="toc 3" w:semiHidden="1" w:uiPriority="777" w:unhideWhenUsed="1"/>
+    <w:lsdException w:name="toc 4" w:semiHidden="1" w:uiPriority="777" w:unhideWhenUsed="1"/>
+    <w:lsdException w:name="toc 5" w:semiHidden="1" w:uiPriority="777" w:unhideWhenUsed="1"/>
+    <w:lsdException w:name="toc 6" w:semiHidden="1" w:uiPriority="777" w:unhideWhenUsed="1"/>
+    <w:lsdException w:name="toc 7" w:semiHidden="1" w:uiPriority="777" w:unhideWhenUsed="1"/>
+    <w:lsdException w:name="toc 8" w:semiHidden="1" w:uiPriority="777" w:unhideWhenUsed="1"/>
+    <w:lsdException w:name="toc 9" w:semiHidden="1" w:uiPriority="777" w:unhideWhenUsed="1"/>
     <w:lsdException w:name="Normal Indent" w:semiHidden="1" w:unhideWhenUsed="1"/>
     <w:lsdException w:name="footnote text" w:semiHidden="1" w:unhideWhenUsed="1"/>
     <w:lsdException w:name="annotation text" w:semiHidden="1" w:unhideWhenUsed="1"/>
     <w:lsdException w:name="header" w:semiHidden="1" w:unhideWhenUsed="1"/>
     <w:lsdException w:name="footer" w:semiHidden="1" w:unhideWhenUsed="1"/>
     <w:lsdException w:name="index heading" w:semiHidden="1" w:unhideWhenUsed="1"/>
-    <w:lsdException w:name="caption" w:semiHidden="1" w:uiPriority="305" w:unhideWhenUsed="1" w:qFormat="1"/>
+    <w:lsdException w:name="caption" w:semiHidden="1" w:uiPriority="773" w:unhideWhenUsed="1" w:qFormat="1"/>
     <w:lsdException w:name="table of figures" w:semiHidden="1" w:unhideWhenUsed="1"/>
     <w:lsdException w:name="envelope address" w:semiHidden="1" w:unhideWhenUsed="1"/>
     <w:lsdException w:name="envelope return" w:semiHidden="1" w:unhideWhenUsed="1"/>
@@ -3072,7 +3074,7 @@
     <w:lsdException w:name="List Number 3" w:semiHidden="1" w:unhideWhenUsed="1"/>
     <w:lsdException w:name="List Number 4" w:semiHidden="1" w:unhideWhenUsed="1"/>
     <w:lsdException w:name="List Number 5" w:semiHidden="1" w:unhideWhenUsed="1"/>
-    <w:lsdException w:name="Title" w:uiPriority="52" w:qFormat="1"/>
+    <w:lsdException w:name="Title" w:uiPriority="82" w:qFormat="1"/>
     <w:lsdException w:name="Closing" w:semiHidden="1" w:unhideWhenUsed="1"/>
     <w:lsdException w:name="Signature" w:semiHidden="1" w:unhideWhenUsed="1"/>
     <w:lsdException w:name="Default Paragraph Font" w:semiHidden="1" w:uiPriority="1" w:unhideWhenUsed="1"/>
@@ -3084,7 +3086,7 @@
     <w:lsdException w:name="List Continue 4" w:semiHidden="1" w:unhideWhenUsed="1"/>
     <w:lsdException w:name="List Continue 5" w:semiHidden="1" w:unhideWhenUsed="1"/>
     <w:lsdException w:name="Message Header" w:semiHidden="1" w:unhideWhenUsed="1"/>
-    <w:lsdException w:name="Subtitle" w:uiPriority="53" w:qFormat="1"/>
+    <w:lsdException w:name="Subtitle" w:uiPriority="83" w:qFormat="1"/>
     <w:lsdException w:name="Salutation" w:semiHidden="1" w:unhideWhenUsed="1"/>
     <w:lsdException w:name="Date" w:semiHidden="1" w:unhideWhenUsed="1"/>
     <w:lsdException w:name="Body Text First Indent" w:semiHidden="1" w:unhideWhenUsed="1"/>
@@ -3097,8 +3099,8 @@
     <w:lsdException w:name="Block Text" w:semiHidden="1" w:unhideWhenUsed="1"/>
     <w:lsdException w:name="Hyperlink" w:semiHidden="1" w:unhideWhenUsed="1"/>
     <w:lsdException w:name="FollowedHyperlink" w:semiHidden="1" w:unhideWhenUsed="1"/>
-    <w:lsdException w:name="Strong" w:uiPriority="130" w:qFormat="1"/>
-    <w:lsdException w:name="Emphasis" w:uiPriority="128" w:qFormat="1"/>
+    <w:lsdException w:name="Strong" w:uiPriority="304" w:qFormat="1"/>
+    <w:lsdException w:name="Emphasis" w:uiPriority="296" w:qFormat="1"/>
     <w:lsdException w:name="Document Map" w:semiHidden="1" w:unhideWhenUsed="1"/>
     <w:lsdException w:name="Plain Text" w:semiHidden="1" w:unhideWhenUsed="1"/>
     <w:lsdException w:name="E-mail Signature" w:semiHidden="1" w:unhideWhenUsed="1"/>
@@ -3164,223 +3166,223 @@
     <w:lsdException w:name="Table Web 2" w:semiHidden="1" w:unhideWhenUsed="1"/>
     <w:lsdException w:name="Table Web 3" w:semiHidden="1" w:unhideWhenUsed="1"/>
     <w:lsdException w:name="Balloon Text" w:semiHidden="1" w:unhideWhenUsed="1"/>
-    <w:lsdException w:name="Table Grid" w:uiPriority="309"/>
+    <w:lsdException w:name="Table Grid" w:uiPriority="777"/>
     <w:lsdException w:name="Table Theme" w:semiHidden="1" w:unhideWhenUsed="1"/>
     <w:lsdException w:name="Placeholder Text" w:semiHidden="1"/>
     <w:lsdException w:name="No Spacing" w:uiPriority="1" w:qFormat="1"/>
-    <w:lsdException w:name="Light Shading" w:uiPriority="822"/>
-    <w:lsdException w:name="Light List" w:uiPriority="823"/>
-    <w:lsdException w:name="Light Grid" w:uiPriority="824"/>
-    <w:lsdException w:name="Medium Shading 1" w:uiPriority="825"/>
-    <w:lsdException w:name="Medium Shading 2" w:uiPriority="1432"/>
-    <w:lsdException w:name="Medium List 1" w:uiPriority="1433"/>
-    <w:lsdException w:name="Medium List 2" w:uiPriority="1536"/>
-    <w:lsdException w:name="Medium Grid 1" w:uiPriority="1537"/>
-    <w:lsdException w:name="Medium Grid 2" w:uiPriority="1544"/>
-    <w:lsdException w:name="Medium Grid 3" w:uiPriority="1545"/>
-    <w:lsdException w:name="Dark List" w:uiPriority="1576"/>
-    <w:lsdException w:name="Colorful Shading" w:uiPriority="1577"/>
-    <w:lsdException w:name="Colorful List" w:uiPriority="1584"/>
-    <w:lsdException w:name="Colorful Grid" w:uiPriority="1585"/>
-    <w:lsdException w:name="Light Shading Accent 1" w:uiPriority="822"/>
-    <w:lsdException w:name="Light List Accent 1" w:uiPriority="823"/>
-    <w:lsdException w:name="Light Grid Accent 1" w:uiPriority="824"/>
-    <w:lsdException w:name="Medium Shading 1 Accent 1" w:uiPriority="825"/>
-    <w:lsdException w:name="Medium Shading 2 Accent 1" w:uiPriority="1432"/>
-    <w:lsdException w:name="Medium List 1 Accent 1" w:uiPriority="1433"/>
+    <w:lsdException w:name="Light Shading" w:uiPriority="2082"/>
+    <w:lsdException w:name="Light List" w:uiPriority="2083"/>
+    <w:lsdException w:name="Light Grid" w:uiPriority="2084"/>
+    <w:lsdException w:name="Medium Shading 1" w:uiPriority="2085"/>
+    <w:lsdException w:name="Medium Shading 2" w:uiPriority="5170"/>
+    <w:lsdException w:name="Medium List 1" w:uiPriority="5171"/>
+    <w:lsdException w:name="Medium List 2" w:uiPriority="5430"/>
+    <w:lsdException w:name="Medium Grid 1" w:uiPriority="5431"/>
+    <w:lsdException w:name="Medium Grid 2" w:uiPriority="5444"/>
+    <w:lsdException w:name="Medium Grid 3" w:uiPriority="5445"/>
+    <w:lsdException w:name="Dark List" w:uiPriority="5494"/>
+    <w:lsdException w:name="Colorful Shading" w:uiPriority="5495"/>
+    <w:lsdException w:name="Colorful List" w:uiPriority="5508"/>
+    <w:lsdException w:name="Colorful Grid" w:uiPriority="5509"/>
+    <w:lsdException w:name="Light Shading Accent 1" w:uiPriority="2082"/>
+    <w:lsdException w:name="Light List Accent 1" w:uiPriority="2083"/>
+    <w:lsdException w:name="Light Grid Accent 1" w:uiPriority="2084"/>
+    <w:lsdException w:name="Medium Shading 1 Accent 1" w:uiPriority="2085"/>
+    <w:lsdException w:name="Medium Shading 2 Accent 1" w:uiPriority="5170"/>
+    <w:lsdException w:name="Medium List 1 Accent 1" w:uiPriority="5171"/>
     <w:lsdException w:name="Revision" w:semiHidden="1"/>
-    <w:lsdException w:name="List Paragraph" w:uiPriority="304" w:qFormat="1"/>
-    <w:lsdException w:name="Quote" w:uiPriority="257" w:qFormat="1"/>
-    <w:lsdException w:name="Intense Quote" w:uiPriority="276" w:qFormat="1"/>
-    <w:lsdException w:name="Medium List 2 Accent 1" w:uiPriority="1536"/>
-    <w:lsdException w:name="Medium Grid 1 Accent 1" w:uiPriority="1537"/>
-    <w:lsdException w:name="Medium Grid 2 Accent 1" w:uiPriority="1544"/>
-    <w:lsdException w:name="Medium Grid 3 Accent 1" w:uiPriority="1545"/>
-    <w:lsdException w:name="Dark List Accent 1" w:uiPriority="1576"/>
-    <w:lsdException w:name="Colorful Shading Accent 1" w:uiPriority="1577"/>
-    <w:lsdException w:name="Colorful List Accent 1" w:uiPriority="1584"/>
-    <w:lsdException w:name="Colorful Grid Accent 1" w:uiPriority="1585"/>
-    <w:lsdException w:name="Light Shading Accent 2" w:uiPriority="822"/>
-    <w:lsdException w:name="Light List Accent 2" w:uiPriority="823"/>
-    <w:lsdException w:name="Light Grid Accent 2" w:uiPriority="824"/>
-    <w:lsdException w:name="Medium Shading 1 Accent 2" w:uiPriority="825"/>
-    <w:lsdException w:name="Medium Shading 2 Accent 2" w:uiPriority="1432"/>
-    <w:lsdException w:name="Medium List 1 Accent 2" w:uiPriority="1433"/>
-    <w:lsdException w:name="Medium List 2 Accent 2" w:uiPriority="1536"/>
-    <w:lsdException w:name="Medium Grid 1 Accent 2" w:uiPriority="1537"/>
-    <w:lsdException w:name="Medium Grid 2 Accent 2" w:uiPriority="1544"/>
-    <w:lsdException w:name="Medium Grid 3 Accent 2" w:uiPriority="1545"/>
-    <w:lsdException w:name="Dark List Accent 2" w:uiPriority="1576"/>
-    <w:lsdException w:name="Colorful Shading Accent 2" w:uiPriority="1577"/>
-    <w:lsdException w:name="Colorful List Accent 2" w:uiPriority="1584"/>
-    <w:lsdException w:name="Colorful Grid Accent 2" w:uiPriority="1585"/>
-    <w:lsdException w:name="Light Shading Accent 3" w:uiPriority="822"/>
-    <w:lsdException w:name="Light List Accent 3" w:uiPriority="823"/>
-    <w:lsdException w:name="Light Grid Accent 3" w:uiPriority="824"/>
-    <w:lsdException w:name="Medium Shading 1 Accent 3" w:uiPriority="825"/>
-    <w:lsdException w:name="Medium Shading 2 Accent 3" w:uiPriority="1432"/>
-    <w:lsdException w:name="Medium List 1 Accent 3" w:uiPriority="1433"/>
-    <w:lsdException w:name="Medium List 2 Accent 3" w:uiPriority="1536"/>
-    <w:lsdException w:name="Medium Grid 1 Accent 3" w:uiPriority="1537"/>
-    <w:lsdException w:name="Medium Grid 2 Accent 3" w:uiPriority="1544"/>
-    <w:lsdException w:name="Medium Grid 3 Accent 3" w:uiPriority="1545"/>
-    <w:lsdException w:name="Dark List Accent 3" w:uiPriority="1576"/>
-    <w:lsdException w:name="Colorful Shading Accent 3" w:uiPriority="1577"/>
-    <w:lsdException w:name="Colorful List Accent 3" w:uiPriority="1584"/>
-    <w:lsdException w:name="Colorful Grid Accent 3" w:uiPriority="1585"/>
-    <w:lsdException w:name="Light Shading Accent 4" w:uiPriority="822"/>
-    <w:lsdException w:name="Light List Accent 4" w:uiPriority="823"/>
-    <w:lsdException w:name="Light Grid Accent 4" w:uiPriority="824"/>
-    <w:lsdException w:name="Medium Shading 1 Accent 4" w:uiPriority="825"/>
-    <w:lsdException w:name="Medium Shading 2 Accent 4" w:uiPriority="1432"/>
-    <w:lsdException w:name="Medium List 1 Accent 4" w:uiPriority="1433"/>
-    <w:lsdException w:name="Medium List 2 Accent 4" w:uiPriority="1536"/>
-    <w:lsdException w:name="Medium Grid 1 Accent 4" w:uiPriority="1537"/>
-    <w:lsdException w:name="Medium Grid 2 Accent 4" w:uiPriority="1544"/>
-    <w:lsdException w:name="Medium Grid 3 Accent 4" w:uiPriority="1545"/>
-    <w:lsdException w:name="Dark List Accent 4" w:uiPriority="1576"/>
-    <w:lsdException w:name="Colorful Shading Accent 4" w:uiPriority="1577"/>
-    <w:lsdException w:name="Colorful List Accent 4" w:uiPriority="1584"/>
-    <w:lsdException w:name="Colorful Grid Accent 4" w:uiPriority="1585"/>
-    <w:lsdException w:name="Light Shading Accent 5" w:uiPriority="822"/>
-    <w:lsdException w:name="Light List Accent 5" w:uiPriority="823"/>
-    <w:lsdException w:name="Light Grid Accent 5" w:uiPriority="824"/>
-    <w:lsdException w:name="Medium Shading 1 Accent 5" w:uiPriority="825"/>
-    <w:lsdException w:name="Medium Shading 2 Accent 5" w:uiPriority="1432"/>
-    <w:lsdException w:name="Medium List 1 Accent 5" w:uiPriority="1433"/>
-    <w:lsdException w:name="Medium List 2 Accent 5" w:uiPriority="1536"/>
-    <w:lsdException w:name="Medium Grid 1 Accent 5" w:uiPriority="1537"/>
-    <w:lsdException w:name="Medium Grid 2 Accent 5" w:uiPriority="1544"/>
-    <w:lsdException w:name="Medium Grid 3 Accent 5" w:uiPriority="1545"/>
-    <w:lsdException w:name="Dark List Accent 5" w:uiPriority="1576"/>
-    <w:lsdException w:name="Colorful Shading Accent 5" w:uiPriority="1577"/>
-    <w:lsdException w:name="Colorful List Accent 5" w:uiPriority="1584"/>
-    <w:lsdException w:name="Colorful Grid Accent 5" w:uiPriority="1585"/>
-    <w:lsdException w:name="Light Shading Accent 6" w:uiPriority="822"/>
-    <w:lsdException w:name="Light List Accent 6" w:uiPriority="823"/>
-    <w:lsdException w:name="Light Grid Accent 6" w:uiPriority="824"/>
-    <w:lsdException w:name="Medium Shading 1 Accent 6" w:uiPriority="825"/>
-    <w:lsdException w:name="Medium Shading 2 Accent 6" w:uiPriority="1432"/>
-    <w:lsdException w:name="Medium List 1 Accent 6" w:uiPriority="1433"/>
-    <w:lsdException w:name="Medium List 2 Accent 6" w:uiPriority="1536"/>
-    <w:lsdException w:name="Medium Grid 1 Accent 6" w:uiPriority="1537"/>
-    <w:lsdException w:name="Medium Grid 2 Accent 6" w:uiPriority="1544"/>
-    <w:lsdException w:name="Medium Grid 3 Accent 6" w:uiPriority="1545"/>
-    <w:lsdException w:name="Dark List Accent 6" w:uiPriority="1576"/>
-    <w:lsdException w:name="Colorful Shading Accent 6" w:uiPriority="1577"/>
-    <w:lsdException w:name="Colorful List Accent 6" w:uiPriority="1584"/>
-    <w:lsdException w:name="Colorful Grid Accent 6" w:uiPriority="1585"/>
-    <w:lsdException w:name="Subtle Emphasis" w:uiPriority="85" w:qFormat="1"/>
-    <w:lsdException w:name="Intense Emphasis" w:uiPriority="129" w:qFormat="1"/>
-    <w:lsdException w:name="Subtle Reference" w:uiPriority="277" w:qFormat="1"/>
-    <w:lsdException w:name="Intense Reference" w:uiPriority="296" w:qFormat="1"/>
-    <w:lsdException w:name="Book Title" w:uiPriority="297" w:qFormat="1"/>
-    <w:lsdException w:name="Bibliography" w:semiHidden="1" w:uiPriority="307" w:unhideWhenUsed="1"/>
-    <w:lsdException w:name="TOC Heading" w:semiHidden="1" w:uiPriority="309" w:unhideWhenUsed="1" w:qFormat="1"/>
-    <w:lsdException w:name="Plain Table 1" w:uiPriority="599"/>
-    <w:lsdException w:name="Plain Table 2" w:uiPriority="600"/>
-    <w:lsdException w:name="Plain Table 3" w:uiPriority="601"/>
-    <w:lsdException w:name="Plain Table 4" w:uiPriority="608"/>
-    <w:lsdException w:name="Plain Table 5" w:uiPriority="609"/>
-    <w:lsdException w:name="Grid Table Light" w:uiPriority="598"/>
-    <w:lsdException w:name="Grid Table 1 Light" w:uiPriority="628"/>
-    <w:lsdException w:name="Grid Table 2" w:uiPriority="629"/>
-    <w:lsdException w:name="Grid Table 3" w:uiPriority="630"/>
-    <w:lsdException w:name="Grid Table 4" w:uiPriority="631"/>
-    <w:lsdException w:name="Grid Table 5 Dark" w:uiPriority="662"/>
-    <w:lsdException w:name="Grid Table 6 Colorful" w:uiPriority="663"/>
-    <w:lsdException w:name="Grid Table 7 Colorful" w:uiPriority="772"/>
-    <w:lsdException w:name="Grid Table 1 Light Accent 1" w:uiPriority="628"/>
-    <w:lsdException w:name="Grid Table 2 Accent 1" w:uiPriority="629"/>
-    <w:lsdException w:name="Grid Table 3 Accent 1" w:uiPriority="630"/>
-    <w:lsdException w:name="Grid Table 4 Accent 1" w:uiPriority="631"/>
-    <w:lsdException w:name="Grid Table 5 Dark Accent 1" w:uiPriority="662"/>
-    <w:lsdException w:name="Grid Table 6 Colorful Accent 1" w:uiPriority="663"/>
-    <w:lsdException w:name="Grid Table 7 Colorful Accent 1" w:uiPriority="772"/>
-    <w:lsdException w:name="Grid Table 1 Light Accent 2" w:uiPriority="628"/>
-    <w:lsdException w:name="Grid Table 2 Accent 2" w:uiPriority="629"/>
-    <w:lsdException w:name="Grid Table 3 Accent 2" w:uiPriority="630"/>
-    <w:lsdException w:name="Grid Table 4 Accent 2" w:uiPriority="631"/>
-    <w:lsdException w:name="Grid Table 5 Dark Accent 2" w:uiPriority="662"/>
-    <w:lsdException w:name="Grid Table 6 Colorful Accent 2" w:uiPriority="663"/>
-    <w:lsdException w:name="Grid Table 7 Colorful Accent 2" w:uiPriority="772"/>
-    <w:lsdException w:name="Grid Table 1 Light Accent 3" w:uiPriority="628"/>
-    <w:lsdException w:name="Grid Table 2 Accent 3" w:uiPriority="629"/>
-    <w:lsdException w:name="Grid Table 3 Accent 3" w:uiPriority="630"/>
-    <w:lsdException w:name="Grid Table 4 Accent 3" w:uiPriority="631"/>
-    <w:lsdException w:name="Grid Table 5 Dark Accent 3" w:uiPriority="662"/>
-    <w:lsdException w:name="Grid Table 6 Colorful Accent 3" w:uiPriority="663"/>
-    <w:lsdException w:name="Grid Table 7 Colorful Accent 3" w:uiPriority="772"/>
-    <w:lsdException w:name="Grid Table 1 Light Accent 4" w:uiPriority="628"/>
-    <w:lsdException w:name="Grid Table 2 Accent 4" w:uiPriority="629"/>
-    <w:lsdException w:name="Grid Table 3 Accent 4" w:uiPriority="630"/>
-    <w:lsdException w:name="Grid Table 4 Accent 4" w:uiPriority="631"/>
-    <w:lsdException w:name="Grid Table 5 Dark Accent 4" w:uiPriority="662"/>
-    <w:lsdException w:name="Grid Table 6 Colorful Accent 4" w:uiPriority="663"/>
-    <w:lsdException w:name="Grid Table 7 Colorful Accent 4" w:uiPriority="772"/>
-    <w:lsdException w:name="Grid Table 1 Light Accent 5" w:uiPriority="628"/>
-    <w:lsdException w:name="Grid Table 2 Accent 5" w:uiPriority="629"/>
-    <w:lsdException w:name="Grid Table 3 Accent 5" w:uiPriority="630"/>
-    <w:lsdException w:name="Grid Table 4 Accent 5" w:uiPriority="631"/>
-    <w:lsdException w:name="Grid Table 5 Dark Accent 5" w:uiPriority="662"/>
-    <w:lsdException w:name="Grid Table 6 Colorful Accent 5" w:uiPriority="663"/>
-    <w:lsdException w:name="Grid Table 7 Colorful Accent 5" w:uiPriority="772"/>
-    <w:lsdException w:name="Grid Table 1 Light Accent 6" w:uiPriority="628"/>
-    <w:lsdException w:name="Grid Table 2 Accent 6" w:uiPriority="629"/>
-    <w:lsdException w:name="Grid Table 3 Accent 6" w:uiPriority="630"/>
-    <w:lsdException w:name="Grid Table 4 Accent 6" w:uiPriority="631"/>
-    <w:lsdException w:name="Grid Table 5 Dark Accent 6" w:uiPriority="662"/>
-    <w:lsdException w:name="Grid Table 6 Colorful Accent 6" w:uiPriority="663"/>
-    <w:lsdException w:name="Grid Table 7 Colorful Accent 6" w:uiPriority="772"/>
-    <w:lsdException w:name="List Table 1 Light" w:uiPriority="628"/>
-    <w:lsdException w:name="List Table 2" w:uiPriority="629"/>
-    <w:lsdException w:name="List Table 3" w:uiPriority="630"/>
-    <w:lsdException w:name="List Table 4" w:uiPriority="631"/>
-    <w:lsdException w:name="List Table 5 Dark" w:uiPriority="662"/>
-    <w:lsdException w:name="List Table 6 Colorful" w:uiPriority="663"/>
-    <w:lsdException w:name="List Table 7 Colorful" w:uiPriority="772"/>
-    <w:lsdException w:name="List Table 1 Light Accent 1" w:uiPriority="628"/>
-    <w:lsdException w:name="List Table 2 Accent 1" w:uiPriority="629"/>
-    <w:lsdException w:name="List Table 3 Accent 1" w:uiPriority="630"/>
-    <w:lsdException w:name="List Table 4 Accent 1" w:uiPriority="631"/>
-    <w:lsdException w:name="List Table 5 Dark Accent 1" w:uiPriority="662"/>
-    <w:lsdException w:name="List Table 6 Colorful Accent 1" w:uiPriority="663"/>
-    <w:lsdException w:name="List Table 7 Colorful Accent 1" w:uiPriority="772"/>
-    <w:lsdException w:name="List Table 1 Light Accent 2" w:uiPriority="628"/>
-    <w:lsdException w:name="List Table 2 Accent 2" w:uiPriority="629"/>
-    <w:lsdException w:name="List Table 3 Accent 2" w:uiPriority="630"/>
-    <w:lsdException w:name="List Table 4 Accent 2" w:uiPriority="631"/>
-    <w:lsdException w:name="List Table 5 Dark Accent 2" w:uiPriority="662"/>
-    <w:lsdException w:name="List Table 6 Colorful Accent 2" w:uiPriority="663"/>
-    <w:lsdException w:name="List Table 7 Colorful Accent 2" w:uiPriority="772"/>
-    <w:lsdException w:name="List Table 1 Light Accent 3" w:uiPriority="628"/>
-    <w:lsdException w:name="List Table 2 Accent 3" w:uiPriority="629"/>
-    <w:lsdException w:name="List Table 3 Accent 3" w:uiPriority="630"/>
-    <w:lsdException w:name="List Table 4 Accent 3" w:uiPriority="631"/>
-    <w:lsdException w:name="List Table 5 Dark Accent 3" w:uiPriority="662"/>
-    <w:lsdException w:name="List Table 6 Colorful Accent 3" w:uiPriority="663"/>
-    <w:lsdException w:name="List Table 7 Colorful Accent 3" w:uiPriority="772"/>
-    <w:lsdException w:name="List Table 1 Light Accent 4" w:uiPriority="628"/>
-    <w:lsdException w:name="List Table 2 Accent 4" w:uiPriority="629"/>
-    <w:lsdException w:name="List Table 3 Accent 4" w:uiPriority="630"/>
-    <w:lsdException w:name="List Table 4 Accent 4" w:uiPriority="631"/>
-    <w:lsdException w:name="List Table 5 Dark Accent 4" w:uiPriority="662"/>
-    <w:lsdException w:name="List Table 6 Colorful Accent 4" w:uiPriority="663"/>
-    <w:lsdException w:name="List Table 7 Colorful Accent 4" w:uiPriority="772"/>
-    <w:lsdException w:name="List Table 1 Light Accent 5" w:uiPriority="628"/>
-    <w:lsdException w:name="List Table 2 Accent 5" w:uiPriority="629"/>
-    <w:lsdException w:name="List Table 3 Accent 5" w:uiPriority="630"/>
-    <w:lsdException w:name="List Table 4 Accent 5" w:uiPriority="631"/>
-    <w:lsdException w:name="List Table 5 Dark Accent 5" w:uiPriority="662"/>
-    <w:lsdException w:name="List Table 6 Colorful Accent 5" w:uiPriority="663"/>
-    <w:lsdException w:name="List Table 7 Colorful Accent 5" w:uiPriority="772"/>
-    <w:lsdException w:name="List Table 1 Light Accent 6" w:uiPriority="628"/>
-    <w:lsdException w:name="List Table 2 Accent 6" w:uiPriority="629"/>
-    <w:lsdException w:name="List Table 3 Accent 6" w:uiPriority="630"/>
-    <w:lsdException w:name="List Table 4 Accent 6" w:uiPriority="631"/>
-    <w:lsdException w:name="List Table 5 Dark Accent 6" w:uiPriority="662"/>
-    <w:lsdException w:name="List Table 6 Colorful Accent 6" w:uiPriority="663"/>
-    <w:lsdException w:name="List Table 7 Colorful Accent 6" w:uiPriority="772"/>
+    <w:lsdException w:name="List Paragraph" w:uiPriority="772" w:qFormat="1"/>
+    <w:lsdException w:name="Quote" w:uiPriority="599" w:qFormat="1"/>
+    <w:lsdException w:name="Intense Quote" w:uiPriority="630" w:qFormat="1"/>
+    <w:lsdException w:name="Medium List 2 Accent 1" w:uiPriority="5430"/>
+    <w:lsdException w:name="Medium Grid 1 Accent 1" w:uiPriority="5431"/>
+    <w:lsdException w:name="Medium Grid 2 Accent 1" w:uiPriority="5444"/>
+    <w:lsdException w:name="Medium Grid 3 Accent 1" w:uiPriority="5445"/>
+    <w:lsdException w:name="Dark List Accent 1" w:uiPriority="5494"/>
+    <w:lsdException w:name="Colorful Shading Accent 1" w:uiPriority="5495"/>
+    <w:lsdException w:name="Colorful List Accent 1" w:uiPriority="5508"/>
+    <w:lsdException w:name="Colorful Grid Accent 1" w:uiPriority="5509"/>
+    <w:lsdException w:name="Light Shading Accent 2" w:uiPriority="2082"/>
+    <w:lsdException w:name="Light List Accent 2" w:uiPriority="2083"/>
+    <w:lsdException w:name="Light Grid Accent 2" w:uiPriority="2084"/>
+    <w:lsdException w:name="Medium Shading 1 Accent 2" w:uiPriority="2085"/>
+    <w:lsdException w:name="Medium Shading 2 Accent 2" w:uiPriority="5170"/>
+    <w:lsdException w:name="Medium List 1 Accent 2" w:uiPriority="5171"/>
+    <w:lsdException w:name="Medium List 2 Accent 2" w:uiPriority="5430"/>
+    <w:lsdException w:name="Medium Grid 1 Accent 2" w:uiPriority="5431"/>
+    <w:lsdException w:name="Medium Grid 2 Accent 2" w:uiPriority="5444"/>
+    <w:lsdException w:name="Medium Grid 3 Accent 2" w:uiPriority="5445"/>
+    <w:lsdException w:name="Dark List Accent 2" w:uiPriority="5494"/>
+    <w:lsdException w:name="Colorful Shading Accent 2" w:uiPriority="5495"/>
+    <w:lsdException w:name="Colorful List Accent 2" w:uiPriority="5508"/>
+    <w:lsdException w:name="Colorful Grid Accent 2" w:uiPriority="5509"/>
+    <w:lsdException w:name="Light Shading Accent 3" w:uiPriority="2082"/>
+    <w:lsdException w:name="Light List Accent 3" w:uiPriority="2083"/>
+    <w:lsdException w:name="Light Grid Accent 3" w:uiPriority="2084"/>
+    <w:lsdException w:name="Medium Shading 1 Accent 3" w:uiPriority="2085"/>
+    <w:lsdException w:name="Medium Shading 2 Accent 3" w:uiPriority="5170"/>
+    <w:lsdException w:name="Medium List 1 Accent 3" w:uiPriority="5171"/>
+    <w:lsdException w:name="Medium List 2 Accent 3" w:uiPriority="5430"/>
+    <w:lsdException w:name="Medium Grid 1 Accent 3" w:uiPriority="5431"/>
+    <w:lsdException w:name="Medium Grid 2 Accent 3" w:uiPriority="5444"/>
+    <w:lsdException w:name="Medium Grid 3 Accent 3" w:uiPriority="5445"/>
+    <w:lsdException w:name="Dark List Accent 3" w:uiPriority="5494"/>
+    <w:lsdException w:name="Colorful Shading Accent 3" w:uiPriority="5495"/>
+    <w:lsdException w:name="Colorful List Accent 3" w:uiPriority="5508"/>
+    <w:lsdException w:name="Colorful Grid Accent 3" w:uiPriority="5509"/>
+    <w:lsdException w:name="Light Shading Accent 4" w:uiPriority="2082"/>
+    <w:lsdException w:name="Light List Accent 4" w:uiPriority="2083"/>
+    <w:lsdException w:name="Light Grid Accent 4" w:uiPriority="2084"/>
+    <w:lsdException w:name="Medium Shading 1 Accent 4" w:uiPriority="2085"/>
+    <w:lsdException w:name="Medium Shading 2 Accent 4" w:uiPriority="5170"/>
+    <w:lsdException w:name="Medium List 1 Accent 4" w:uiPriority="5171"/>
+    <w:lsdException w:name="Medium List 2 Accent 4" w:uiPriority="5430"/>
+    <w:lsdException w:name="Medium Grid 1 Accent 4" w:uiPriority="5431"/>
+    <w:lsdException w:name="Medium Grid 2 Accent 4" w:uiPriority="5444"/>
+    <w:lsdException w:name="Medium Grid 3 Accent 4" w:uiPriority="5445"/>
+    <w:lsdException w:name="Dark List Accent 4" w:uiPriority="5494"/>
+    <w:lsdException w:name="Colorful Shading Accent 4" w:uiPriority="5495"/>
+    <w:lsdException w:name="Colorful List Accent 4" w:uiPriority="5508"/>
+    <w:lsdException w:name="Colorful Grid Accent 4" w:uiPriority="5509"/>
+    <w:lsdException w:name="Light Shading Accent 5" w:uiPriority="2082"/>
+    <w:lsdException w:name="Light List Accent 5" w:uiPriority="2083"/>
+    <w:lsdException w:name="Light Grid Accent 5" w:uiPriority="2084"/>
+    <w:lsdException w:name="Medium Shading 1 Accent 5" w:uiPriority="2085"/>
+    <w:lsdException w:name="Medium Shading 2 Accent 5" w:uiPriority="5170"/>
+    <w:lsdException w:name="Medium List 1 Accent 5" w:uiPriority="5171"/>
+    <w:lsdException w:name="Medium List 2 Accent 5" w:uiPriority="5430"/>
+    <w:lsdException w:name="Medium Grid 1 Accent 5" w:uiPriority="5431"/>
+    <w:lsdException w:name="Medium Grid 2 Accent 5" w:uiPriority="5444"/>
+    <w:lsdException w:name="Medium Grid 3 Accent 5" w:uiPriority="5445"/>
+    <w:lsdException w:name="Dark List Accent 5" w:uiPriority="5494"/>
+    <w:lsdException w:name="Colorful Shading Accent 5" w:uiPriority="5495"/>
+    <w:lsdException w:name="Colorful List Accent 5" w:uiPriority="5508"/>
+    <w:lsdException w:name="Colorful Grid Accent 5" w:uiPriority="5509"/>
+    <w:lsdException w:name="Light Shading Accent 6" w:uiPriority="2082"/>
+    <w:lsdException w:name="Light List Accent 6" w:uiPriority="2083"/>
+    <w:lsdException w:name="Light Grid Accent 6" w:uiPriority="2084"/>
+    <w:lsdException w:name="Medium Shading 1 Accent 6" w:uiPriority="2085"/>
+    <w:lsdException w:name="Medium Shading 2 Accent 6" w:uiPriority="5170"/>
+    <w:lsdException w:name="Medium List 1 Accent 6" w:uiPriority="5171"/>
+    <w:lsdException w:name="Medium List 2 Accent 6" w:uiPriority="5430"/>
+    <w:lsdException w:name="Medium Grid 1 Accent 6" w:uiPriority="5431"/>
+    <w:lsdException w:name="Medium Grid 2 Accent 6" w:uiPriority="5444"/>
+    <w:lsdException w:name="Medium Grid 3 Accent 6" w:uiPriority="5445"/>
+    <w:lsdException w:name="Dark List Accent 6" w:uiPriority="5494"/>
+    <w:lsdException w:name="Colorful Shading Accent 6" w:uiPriority="5495"/>
+    <w:lsdException w:name="Colorful List Accent 6" w:uiPriority="5508"/>
+    <w:lsdException w:name="Colorful Grid Accent 6" w:uiPriority="5509"/>
+    <w:lsdException w:name="Subtle Emphasis" w:uiPriority="133" w:qFormat="1"/>
+    <w:lsdException w:name="Intense Emphasis" w:uiPriority="297" w:qFormat="1"/>
+    <w:lsdException w:name="Subtle Reference" w:uiPriority="631" w:qFormat="1"/>
+    <w:lsdException w:name="Intense Reference" w:uiPriority="662" w:qFormat="1"/>
+    <w:lsdException w:name="Book Title" w:uiPriority="663" w:qFormat="1"/>
+    <w:lsdException w:name="Bibliography" w:semiHidden="1" w:uiPriority="775" w:unhideWhenUsed="1"/>
+    <w:lsdException w:name="TOC Heading" w:semiHidden="1" w:uiPriority="777" w:unhideWhenUsed="1" w:qFormat="1"/>
+    <w:lsdException w:name="Plain Table 1" w:uiPriority="1433"/>
+    <w:lsdException w:name="Plain Table 2" w:uiPriority="1536"/>
+    <w:lsdException w:name="Plain Table 3" w:uiPriority="1537"/>
+    <w:lsdException w:name="Plain Table 4" w:uiPriority="1544"/>
+    <w:lsdException w:name="Plain Table 5" w:uiPriority="1545"/>
+    <w:lsdException w:name="Grid Table Light" w:uiPriority="1432"/>
+    <w:lsdException w:name="Grid Table 1 Light" w:uiPriority="1576"/>
+    <w:lsdException w:name="Grid Table 2" w:uiPriority="1577"/>
+    <w:lsdException w:name="Grid Table 3" w:uiPriority="1584"/>
+    <w:lsdException w:name="Grid Table 4" w:uiPriority="1585"/>
+    <w:lsdException w:name="Grid Table 5 Dark" w:uiPriority="1634"/>
+    <w:lsdException w:name="Grid Table 6 Colorful" w:uiPriority="1635"/>
+    <w:lsdException w:name="Grid Table 7 Colorful" w:uiPriority="1906"/>
+    <w:lsdException w:name="Grid Table 1 Light Accent 1" w:uiPriority="1576"/>
+    <w:lsdException w:name="Grid Table 2 Accent 1" w:uiPriority="1577"/>
+    <w:lsdException w:name="Grid Table 3 Accent 1" w:uiPriority="1584"/>
+    <w:lsdException w:name="Grid Table 4 Accent 1" w:uiPriority="1585"/>
+    <w:lsdException w:name="Grid Table 5 Dark Accent 1" w:uiPriority="1634"/>
+    <w:lsdException w:name="Grid Table 6 Colorful Accent 1" w:uiPriority="1635"/>
+    <w:lsdException w:name="Grid Table 7 Colorful Accent 1" w:uiPriority="1906"/>
+    <w:lsdException w:name="Grid Table 1 Light Accent 2" w:uiPriority="1576"/>
+    <w:lsdException w:name="Grid Table 2 Accent 2" w:uiPriority="1577"/>
+    <w:lsdException w:name="Grid Table 3 Accent 2" w:uiPriority="1584"/>
+    <w:lsdException w:name="Grid Table 4 Accent 2" w:uiPriority="1585"/>
+    <w:lsdException w:name="Grid Table 5 Dark Accent 2" w:uiPriority="1634"/>
+    <w:lsdException w:name="Grid Table 6 Colorful Accent 2" w:uiPriority="1635"/>
+    <w:lsdException w:name="Grid Table 7 Colorful Accent 2" w:uiPriority="1906"/>
+    <w:lsdException w:name="Grid Table 1 Light Accent 3" w:uiPriority="1576"/>
+    <w:lsdException w:name="Grid Table 2 Accent 3" w:uiPriority="1577"/>
+    <w:lsdException w:name="Grid Table 3 Accent 3" w:uiPriority="1584"/>
+    <w:lsdException w:name="Grid Table 4 Accent 3" w:uiPriority="1585"/>
+    <w:lsdException w:name="Grid Table 5 Dark Accent 3" w:uiPriority="1634"/>
+    <w:lsdException w:name="Grid Table 6 Colorful Accent 3" w:uiPriority="1635"/>
+    <w:lsdException w:name="Grid Table 7 Colorful Accent 3" w:uiPriority="1906"/>
+    <w:lsdException w:name="Grid Table 1 Light Accent 4" w:uiPriority="1576"/>
+    <w:lsdException w:name="Grid Table 2 Accent 4" w:uiPriority="1577"/>
+    <w:lsdException w:name="Grid Table 3 Accent 4" w:uiPriority="1584"/>
+    <w:lsdException w:name="Grid Table 4 Accent 4" w:uiPriority="1585"/>
+    <w:lsdException w:name="Grid Table 5 Dark Accent 4" w:uiPriority="1634"/>
+    <w:lsdException w:name="Grid Table 6 Colorful Accent 4" w:uiPriority="1635"/>
+    <w:lsdException w:name="Grid Table 7 Colorful Accent 4" w:uiPriority="1906"/>
+    <w:lsdException w:name="Grid Table 1 Light Accent 5" w:uiPriority="1576"/>
+    <w:lsdException w:name="Grid Table 2 Accent 5" w:uiPriority="1577"/>
+    <w:lsdException w:name="Grid Table 3 Accent 5" w:uiPriority="1584"/>
+    <w:lsdException w:name="Grid Table 4 Accent 5" w:uiPriority="1585"/>
+    <w:lsdException w:name="Grid Table 5 Dark Accent 5" w:uiPriority="1634"/>
+    <w:lsdException w:name="Grid Table 6 Colorful Accent 5" w:uiPriority="1635"/>
+    <w:lsdException w:name="Grid Table 7 Colorful Accent 5" w:uiPriority="1906"/>
+    <w:lsdException w:name="Grid Table 1 Light Accent 6" w:uiPriority="1576"/>
+    <w:lsdException w:name="Grid Table 2 Accent 6" w:uiPriority="1577"/>
+    <w:lsdException w:name="Grid Table 3 Accent 6" w:uiPriority="1584"/>
+    <w:lsdException w:name="Grid Table 4 Accent 6" w:uiPriority="1585"/>
+    <w:lsdException w:name="Grid Table 5 Dark Accent 6" w:uiPriority="1634"/>
+    <w:lsdException w:name="Grid Table 6 Colorful Accent 6" w:uiPriority="1635"/>
+    <w:lsdException w:name="Grid Table 7 Colorful Accent 6" w:uiPriority="1906"/>
+    <w:lsdException w:name="List Table 1 Light" w:uiPriority="1576"/>
+    <w:lsdException w:name="List Table 2" w:uiPriority="1577"/>
+    <w:lsdException w:name="List Table 3" w:uiPriority="1584"/>
+    <w:lsdException w:name="List Table 4" w:uiPriority="1585"/>
+    <w:lsdException w:name="List Table 5 Dark" w:uiPriority="1634"/>
+    <w:lsdException w:name="List Table 6 Colorful" w:uiPriority="1635"/>
+    <w:lsdException w:name="List Table 7 Colorful" w:uiPriority="1906"/>
+    <w:lsdException w:name="List Table 1 Light Accent 1" w:uiPriority="1576"/>
+    <w:lsdException w:name="List Table 2 Accent 1" w:uiPriority="1577"/>
+    <w:lsdException w:name="List Table 3 Accent 1" w:uiPriority="1584"/>
+    <w:lsdException w:name="List Table 4 Accent 1" w:uiPriority="1585"/>
+    <w:lsdException w:name="List Table 5 Dark Accent 1" w:uiPriority="1634"/>
+    <w:lsdException w:name="List Table 6 Colorful Accent 1" w:uiPriority="1635"/>
+    <w:lsdException w:name="List Table 7 Colorful Accent 1" w:uiPriority="1906"/>
+    <w:lsdException w:name="List Table 1 Light Accent 2" w:uiPriority="1576"/>
+    <w:lsdException w:name="List Table 2 Accent 2" w:uiPriority="1577"/>
+    <w:lsdException w:name="List Table 3 Accent 2" w:uiPriority="1584"/>
+    <w:lsdException w:name="List Table 4 Accent 2" w:uiPriority="1585"/>
+    <w:lsdException w:name="List Table 5 Dark Accent 2" w:uiPriority="1634"/>
+    <w:lsdException w:name="List Table 6 Colorful Accent 2" w:uiPriority="1635"/>
+    <w:lsdException w:name="List Table 7 Colorful Accent 2" w:uiPriority="1906"/>
+    <w:lsdException w:name="List Table 1 Light Accent 3" w:uiPriority="1576"/>
+    <w:lsdException w:name="List Table 2 Accent 3" w:uiPriority="1577"/>
+    <w:lsdException w:name="List Table 3 Accent 3" w:uiPriority="1584"/>
+    <w:lsdException w:name="List Table 4 Accent 3" w:uiPriority="1585"/>
+    <w:lsdException w:name="List Table 5 Dark Accent 3" w:uiPriority="1634"/>
+    <w:lsdException w:name="List Table 6 Colorful Accent 3" w:uiPriority="1635"/>
+    <w:lsdException w:name="List Table 7 Colorful Accent 3" w:uiPriority="1906"/>
+    <w:lsdException w:name="List Table 1 Light Accent 4" w:uiPriority="1576"/>
+    <w:lsdException w:name="List Table 2 Accent 4" w:uiPriority="1577"/>
+    <w:lsdException w:name="List Table 3 Accent 4" w:uiPriority="1584"/>
+    <w:lsdException w:name="List Table 4 Accent 4" w:uiPriority="1585"/>
+    <w:lsdException w:name="List Table 5 Dark Accent 4" w:uiPriority="1634"/>
+    <w:lsdException w:name="List Table 6 Colorful Accent 4" w:uiPriority="1635"/>
+    <w:lsdException w:name="List Table 7 Colorful Accent 4" w:uiPriority="1906"/>
+    <w:lsdException w:name="List Table 1 Light Accent 5" w:uiPriority="1576"/>
+    <w:lsdException w:name="List Table 2 Accent 5" w:uiPriority="1577"/>
+    <w:lsdException w:name="List Table 3 Accent 5" w:uiPriority="1584"/>
+    <w:lsdException w:name="List Table 4 Accent 5" w:uiPriority="1585"/>
+    <w:lsdException w:name="List Table 5 Dark Accent 5" w:uiPriority="1634"/>
+    <w:lsdException w:name="List Table 6 Colorful Accent 5" w:uiPriority="1635"/>
+    <w:lsdException w:name="List Table 7 Colorful Accent 5" w:uiPriority="1906"/>
+    <w:lsdException w:name="List Table 1 Light Accent 6" w:uiPriority="1576"/>
+    <w:lsdException w:name="List Table 2 Accent 6" w:uiPriority="1577"/>
+    <w:lsdException w:name="List Table 3 Accent 6" w:uiPriority="1584"/>
+    <w:lsdException w:name="List Table 4 Accent 6" w:uiPriority="1585"/>
+    <w:lsdException w:name="List Table 5 Dark Accent 6" w:uiPriority="1634"/>
+    <w:lsdException w:name="List Table 6 Colorful Accent 6" w:uiPriority="1635"/>
+    <w:lsdException w:name="List Table 7 Colorful Accent 6" w:uiPriority="1906"/>
   </w:latentStyles>
   <w:style w:type="paragraph" w:default="1" w:styleId="a">
     <w:name w:val="Normal"/>

</xml_diff>